<commit_message>
worked on assignment 1
</commit_message>
<xml_diff>
--- a/asgn1/asgn1.docx
+++ b/asgn1/asgn1.docx
@@ -69,7 +69,19 @@
         <w:rPr>
           <w:lang w:val="en-US"/>
         </w:rPr>
-        <w:t>24/05/2023</w:t>
+        <w:t>2</w:t>
+      </w:r>
+      <w:r>
+        <w:rPr>
+          <w:lang w:val="en-US"/>
+        </w:rPr>
+        <w:t>6</w:t>
+      </w:r>
+      <w:r>
+        <w:rPr>
+          <w:lang w:val="en-US"/>
+        </w:rPr>
+        <w:t>/05/2023</w:t>
       </w:r>
     </w:p>
     <w:p>
@@ -342,6 +354,80 @@
                 <w:lang w:val="en-US"/>
               </w:rPr>
               <w:t>- 5</w:t>
+            </w:r>
+          </w:p>
+        </w:tc>
+      </w:tr>
+      <w:tr>
+        <w:tc>
+          <w:tcPr>
+            <w:tcW w:w="1271" w:type="dxa"/>
+          </w:tcPr>
+          <w:p>
+            <w:pPr>
+              <w:rPr>
+                <w:lang w:val="en-US"/>
+              </w:rPr>
+            </w:pPr>
+            <w:r>
+              <w:rPr>
+                <w:lang w:val="en-US"/>
+              </w:rPr>
+              <w:t>10</w:t>
+            </w:r>
+          </w:p>
+        </w:tc>
+        <w:tc>
+          <w:tcPr>
+            <w:tcW w:w="1276" w:type="dxa"/>
+          </w:tcPr>
+          <w:p>
+            <w:pPr>
+              <w:rPr>
+                <w:lang w:val="en-US"/>
+              </w:rPr>
+            </w:pPr>
+            <w:r>
+              <w:rPr>
+                <w:lang w:val="en-US"/>
+              </w:rPr>
+              <w:t>20</w:t>
+            </w:r>
+          </w:p>
+        </w:tc>
+        <w:tc>
+          <w:tcPr>
+            <w:tcW w:w="2977" w:type="dxa"/>
+          </w:tcPr>
+          <w:p>
+            <w:pPr>
+              <w:rPr>
+                <w:lang w:val="en-US"/>
+              </w:rPr>
+            </w:pPr>
+            <w:r>
+              <w:rPr>
+                <w:lang w:val="en-US"/>
+              </w:rPr>
+              <w:t>0</w:t>
+            </w:r>
+          </w:p>
+        </w:tc>
+        <w:tc>
+          <w:tcPr>
+            <w:tcW w:w="3826" w:type="dxa"/>
+          </w:tcPr>
+          <w:p>
+            <w:pPr>
+              <w:rPr>
+                <w:lang w:val="en-US"/>
+              </w:rPr>
+            </w:pPr>
+            <w:r>
+              <w:rPr>
+                <w:lang w:val="en-US"/>
+              </w:rPr>
+              <w:t>Error</w:t>
             </w:r>
           </w:p>
         </w:tc>

</xml_diff>